<commit_message>
Update documentation for release 1.2.3.0
</commit_message>
<xml_diff>
--- a/docs/FundraisingandEngagement.Architecture.Overview.docx
+++ b/docs/FundraisingandEngagement.Architecture.Overview.docx
@@ -1,6 +1,6 @@
 
 <file path=word/document.xml><?xml version="1.0" encoding="utf-8"?>
-<w:document xmlns:wpc="http://schemas.microsoft.com/office/word/2010/wordprocessingCanvas" xmlns:cx="http://schemas.microsoft.com/office/drawing/2014/chartex" xmlns:cx1="http://schemas.microsoft.com/office/drawing/2015/9/8/chartex" xmlns:cx2="http://schemas.microsoft.com/office/drawing/2015/10/21/chartex" xmlns:cx3="http://schemas.microsoft.com/office/drawing/2016/5/9/chartex" xmlns:cx4="http://schemas.microsoft.com/office/drawing/2016/5/10/chartex" xmlns:cx5="http://schemas.microsoft.com/office/drawing/2016/5/11/chartex" xmlns:cx6="http://schemas.microsoft.com/office/drawing/2016/5/12/chartex" xmlns:cx7="http://schemas.microsoft.com/office/drawing/2016/5/13/chartex" xmlns:cx8="http://schemas.microsoft.com/office/drawing/2016/5/14/chartex" xmlns:mc="http://schemas.openxmlformats.org/markup-compatibility/2006" xmlns:aink="http://schemas.microsoft.com/office/drawing/2016/ink" xmlns:am3d="http://schemas.microsoft.com/office/drawing/2017/model3d" xmlns:o="urn:schemas-microsoft-com:office:office" xmlns:r="http://schemas.openxmlformats.org/officeDocument/2006/relationships" xmlns:m="http://schemas.openxmlformats.org/officeDocument/2006/math" xmlns:v="urn:schemas-microsoft-com:vml" xmlns:wp14="http://schemas.microsoft.com/office/word/2010/wordprocessingDrawing" xmlns:wp="http://schemas.openxmlformats.org/drawingml/2006/wordprocessingDrawing" xmlns:w10="urn:schemas-microsoft-com:office:word" xmlns:w="http://schemas.openxmlformats.org/wordprocessingml/2006/main" xmlns:w14="http://schemas.microsoft.com/office/word/2010/wordml" xmlns:w15="http://schemas.microsoft.com/office/word/2012/wordml" xmlns:w16cex="http://schemas.microsoft.com/office/word/2018/wordml/cex" xmlns:w16cid="http://schemas.microsoft.com/office/word/2016/wordml/cid" xmlns:w16="http://schemas.microsoft.com/office/word/2018/wordml" xmlns:w16se="http://schemas.microsoft.com/office/word/2015/wordml/symex" xmlns:wpg="http://schemas.microsoft.com/office/word/2010/wordprocessingGroup" xmlns:wpi="http://schemas.microsoft.com/office/word/2010/wordprocessingInk" xmlns:wne="http://schemas.microsoft.com/office/word/2006/wordml" xmlns:wps="http://schemas.microsoft.com/office/word/2010/wordprocessingShape" mc:Ignorable="w14 w15 w16se w16cid w16 w16cex wp14">
+<w:document xmlns:wpc="http://schemas.microsoft.com/office/word/2010/wordprocessingCanvas" xmlns:cx="http://schemas.microsoft.com/office/drawing/2014/chartex" xmlns:cx1="http://schemas.microsoft.com/office/drawing/2015/9/8/chartex" xmlns:cx2="http://schemas.microsoft.com/office/drawing/2015/10/21/chartex" xmlns:cx3="http://schemas.microsoft.com/office/drawing/2016/5/9/chartex" xmlns:cx4="http://schemas.microsoft.com/office/drawing/2016/5/10/chartex" xmlns:cx5="http://schemas.microsoft.com/office/drawing/2016/5/11/chartex" xmlns:cx6="http://schemas.microsoft.com/office/drawing/2016/5/12/chartex" xmlns:cx7="http://schemas.microsoft.com/office/drawing/2016/5/13/chartex" xmlns:cx8="http://schemas.microsoft.com/office/drawing/2016/5/14/chartex" xmlns:mc="http://schemas.openxmlformats.org/markup-compatibility/2006" xmlns:aink="http://schemas.microsoft.com/office/drawing/2016/ink" xmlns:am3d="http://schemas.microsoft.com/office/drawing/2017/model3d" xmlns:o="urn:schemas-microsoft-com:office:office" xmlns:r="http://schemas.openxmlformats.org/officeDocument/2006/relationships" xmlns:m="http://schemas.openxmlformats.org/officeDocument/2006/math" xmlns:v="urn:schemas-microsoft-com:vml" xmlns:wp14="http://schemas.microsoft.com/office/word/2010/wordprocessingDrawing" xmlns:wp="http://schemas.openxmlformats.org/drawingml/2006/wordprocessingDrawing" xmlns:w10="urn:schemas-microsoft-com:office:word" xmlns:w="http://schemas.openxmlformats.org/wordprocessingml/2006/main" xmlns:w14="http://schemas.microsoft.com/office/word/2010/wordml" xmlns:w15="http://schemas.microsoft.com/office/word/2012/wordml" xmlns:w16cex="http://schemas.microsoft.com/office/word/2018/wordml/cex" xmlns:w16cid="http://schemas.microsoft.com/office/word/2016/wordml/cid" xmlns:w16="http://schemas.microsoft.com/office/word/2018/wordml" xmlns:w16sdtdh="http://schemas.microsoft.com/office/word/2020/wordml/sdtdatahash" xmlns:w16se="http://schemas.microsoft.com/office/word/2015/wordml/symex" xmlns:wpg="http://schemas.microsoft.com/office/word/2010/wordprocessingGroup" xmlns:wpi="http://schemas.microsoft.com/office/word/2010/wordprocessingInk" xmlns:wne="http://schemas.microsoft.com/office/word/2006/wordml" xmlns:wps="http://schemas.microsoft.com/office/word/2010/wordprocessingShape" mc:Ignorable="w14 w15 w16se w16cid w16 w16cex w16sdtdh wp14">
   <w:body>
     <w:p>
       <w:pPr>
@@ -14,6 +14,9 @@
         </w:rPr>
       </w:pPr>
       <w:r>
+        <w:rPr>
+          <w:noProof/>
+        </w:rPr>
         <w:drawing>
           <wp:inline distT="0" distB="0" distL="0" distR="0" wp14:anchorId="4AA62D5A" wp14:editId="3F02E809">
             <wp:extent cx="2490023" cy="914400"/>
@@ -30,7 +33,7 @@
                     <pic:cNvPicPr/>
                   </pic:nvPicPr>
                   <pic:blipFill>
-                    <a:blip r:embed="rId11">
+                    <a:blip r:embed="rId7">
                       <a:extLst>
                         <a:ext uri="{28A0092B-C50C-407E-A947-70E740481C1C}">
                           <a14:useLocalDpi xmlns:a14="http://schemas.microsoft.com/office/drawing/2010/main" val="0"/>
@@ -112,7 +115,7 @@
           <w:sz w:val="36"/>
           <w:szCs w:val="36"/>
         </w:rPr>
-        <w:t>for Dynamics 365 Sales, a Microsoft solution built with MISSION CRM</w:t>
+        <w:t>for Dynamics 365 Sales</w:t>
       </w:r>
     </w:p>
     <w:p>
@@ -201,7 +204,7 @@
           <w:sz w:val="20"/>
           <w:szCs w:val="20"/>
         </w:rPr>
-        <w:t xml:space="preserve">October </w:t>
+        <w:t>May 12</w:t>
       </w:r>
       <w:r>
         <w:rPr>
@@ -210,25 +213,7 @@
           <w:sz w:val="20"/>
           <w:szCs w:val="20"/>
         </w:rPr>
-        <w:t>9</w:t>
-      </w:r>
-      <w:r>
-        <w:rPr>
-          <w:rFonts w:eastAsia="Segoe UI" w:cstheme="minorHAnsi"/>
-          <w:color w:val="000000" w:themeColor="text1"/>
-          <w:sz w:val="20"/>
-          <w:szCs w:val="20"/>
-        </w:rPr>
-        <w:t xml:space="preserve">, </w:t>
-      </w:r>
-      <w:r>
-        <w:rPr>
-          <w:rFonts w:eastAsia="Segoe UI" w:cstheme="minorHAnsi"/>
-          <w:color w:val="000000" w:themeColor="text1"/>
-          <w:sz w:val="20"/>
-          <w:szCs w:val="20"/>
-        </w:rPr>
-        <w:t>2020</w:t>
+        <w:t>, 2021</w:t>
       </w:r>
     </w:p>
     <w:p>
@@ -276,7 +261,7 @@
           <w:sz w:val="20"/>
           <w:szCs w:val="20"/>
         </w:rPr>
-        <w:t>0</w:t>
+        <w:t>2</w:t>
       </w:r>
     </w:p>
     <w:p>
@@ -763,15 +748,50 @@
           <w:sz w:val="20"/>
           <w:szCs w:val="20"/>
         </w:rPr>
-        <w:t>Fundraising and Engagement for Dynamics 365 Sales</w:t>
-      </w:r>
-      <w:r>
-        <w:rPr>
-          <w:rFonts w:cstheme="minorHAnsi"/>
-          <w:sz w:val="20"/>
-          <w:szCs w:val="20"/>
-        </w:rPr>
-        <w:t>, a Microsoft solution built with MISSION CRM,</w:t>
+        <w:t xml:space="preserve">Fundraising and Engagement for </w:t>
+      </w:r>
+      <w:r>
+        <w:rPr>
+          <w:rFonts w:cstheme="minorHAnsi"/>
+          <w:sz w:val="20"/>
+          <w:szCs w:val="20"/>
+        </w:rPr>
+        <w:t>Dynamics 365 Sales</w:t>
+      </w:r>
+      <w:r>
+        <w:rPr>
+          <w:rFonts w:cstheme="minorHAnsi"/>
+          <w:sz w:val="20"/>
+          <w:szCs w:val="20"/>
+        </w:rPr>
+        <w:t xml:space="preserve">, </w:t>
+      </w:r>
+      <w:r>
+        <w:rPr>
+          <w:rFonts w:cstheme="minorHAnsi"/>
+          <w:sz w:val="20"/>
+          <w:szCs w:val="20"/>
+        </w:rPr>
+        <w:t xml:space="preserve">part of </w:t>
+      </w:r>
+      <w:hyperlink r:id="rId8" w:history="1">
+        <w:r>
+          <w:rPr>
+            <w:rStyle w:val="Hyperlink"/>
+            <w:rFonts w:cstheme="minorHAnsi"/>
+            <w:sz w:val="20"/>
+            <w:szCs w:val="20"/>
+          </w:rPr>
+          <w:t>Microsoft Cloud for Nonprofit</w:t>
+        </w:r>
+      </w:hyperlink>
+      <w:r>
+        <w:rPr>
+          <w:rFonts w:cstheme="minorHAnsi"/>
+          <w:sz w:val="20"/>
+          <w:szCs w:val="20"/>
+        </w:rPr>
+        <w:t>,</w:t>
       </w:r>
       <w:r>
         <w:rPr>
@@ -843,15 +863,7 @@
           <w:sz w:val="20"/>
           <w:szCs w:val="20"/>
         </w:rPr>
-        <w:t>mentary Azure environment is necessary for</w:t>
-      </w:r>
-      <w:r>
-        <w:rPr>
-          <w:rFonts w:cstheme="minorHAnsi"/>
-          <w:sz w:val="20"/>
-          <w:szCs w:val="20"/>
-        </w:rPr>
-        <w:t xml:space="preserve"> </w:t>
+        <w:t xml:space="preserve">mentary Azure environment is necessary for </w:t>
       </w:r>
       <w:r>
         <w:rPr>
@@ -875,7 +887,15 @@
           <w:sz w:val="20"/>
           <w:szCs w:val="20"/>
         </w:rPr>
-        <w:t>of the Fundraising and Engagement solution to work as intended</w:t>
+        <w:t>of the Fundraising and Engagement solution</w:t>
+      </w:r>
+      <w:r>
+        <w:rPr>
+          <w:rFonts w:cstheme="minorHAnsi"/>
+          <w:sz w:val="20"/>
+          <w:szCs w:val="20"/>
+        </w:rPr>
+        <w:t xml:space="preserve"> to work as intended</w:t>
       </w:r>
       <w:r>
         <w:rPr>
@@ -1044,7 +1064,7 @@
                     <pic:cNvPicPr/>
                   </pic:nvPicPr>
                   <pic:blipFill>
-                    <a:blip r:embed="rId12">
+                    <a:blip r:embed="rId9">
                       <a:extLst>
                         <a:ext uri="{28A0092B-C50C-407E-A947-70E740481C1C}">
                           <a14:useLocalDpi xmlns:a14="http://schemas.microsoft.com/office/drawing/2010/main" val="0"/>
@@ -1512,6 +1532,7 @@
       </w:pPr>
       <w:bookmarkStart w:id="4" w:name="_Toc52812958"/>
       <w:r>
+        <w:lastRenderedPageBreak/>
         <w:t xml:space="preserve">Recurring Engine </w:t>
       </w:r>
       <w:r>
@@ -2267,7 +2288,7 @@
                     <pic:cNvPicPr/>
                   </pic:nvPicPr>
                   <pic:blipFill>
-                    <a:blip r:embed="rId13">
+                    <a:blip r:embed="rId10">
                       <a:extLst>
                         <a:ext uri="{28A0092B-C50C-407E-A947-70E740481C1C}">
                           <a14:useLocalDpi xmlns:a14="http://schemas.microsoft.com/office/drawing/2010/main" val="0"/>
@@ -2532,6 +2553,7 @@
         <w:pStyle w:val="Heading2"/>
       </w:pPr>
       <w:r>
+        <w:lastRenderedPageBreak/>
         <w:t>Azure AD Application Users (S-2-S Authentication)</w:t>
       </w:r>
       <w:bookmarkEnd w:id="10"/>
@@ -2626,23 +2648,13 @@
         </w:rPr>
         <w:t xml:space="preserve"> </w:t>
       </w:r>
-      <w:proofErr w:type="spellStart"/>
-      <w:r>
-        <w:rPr>
-          <w:rFonts w:eastAsia="Calibri" w:cstheme="minorHAnsi"/>
-          <w:sz w:val="20"/>
-          <w:szCs w:val="20"/>
-        </w:rPr>
-        <w:t>passwordless</w:t>
-      </w:r>
-      <w:proofErr w:type="spellEnd"/>
-      <w:r>
-        <w:rPr>
-          <w:rFonts w:eastAsia="Calibri" w:cstheme="minorHAnsi"/>
-          <w:sz w:val="20"/>
-          <w:szCs w:val="20"/>
-        </w:rPr>
-        <w:t xml:space="preserve"> </w:t>
+      <w:r>
+        <w:rPr>
+          <w:rFonts w:eastAsia="Calibri" w:cstheme="minorHAnsi"/>
+          <w:sz w:val="20"/>
+          <w:szCs w:val="20"/>
+        </w:rPr>
+        <w:t xml:space="preserve">passwordless </w:t>
       </w:r>
       <w:r>
         <w:rPr>
@@ -2724,7 +2736,7 @@
         </w:rPr>
         <w:t xml:space="preserve">earn more about </w:t>
       </w:r>
-      <w:hyperlink r:id="rId14" w:history="1">
+      <w:hyperlink r:id="rId11" w:history="1">
         <w:r>
           <w:rPr>
             <w:rStyle w:val="Hyperlink"/>
@@ -3722,16 +3734,7 @@
           <w:sz w:val="20"/>
           <w:szCs w:val="20"/>
         </w:rPr>
-        <w:t xml:space="preserve"> amount value and the payment method to the Payment Gateway </w:t>
-      </w:r>
-      <w:proofErr w:type="gramStart"/>
-      <w:r>
-        <w:rPr>
-          <w:rFonts w:cstheme="minorHAnsi"/>
-          <w:sz w:val="20"/>
-          <w:szCs w:val="20"/>
-        </w:rPr>
-        <w:t>and</w:t>
+        <w:t xml:space="preserve"> amount value and the payment method to the Payment Gateway and</w:t>
       </w:r>
       <w:r>
         <w:rPr>
@@ -3741,7 +3744,6 @@
         </w:rPr>
         <w:t>,</w:t>
       </w:r>
-      <w:proofErr w:type="gramEnd"/>
       <w:r>
         <w:rPr>
           <w:rFonts w:cstheme="minorHAnsi"/>
@@ -3786,25 +3788,7 @@
           <w:sz w:val="20"/>
           <w:szCs w:val="20"/>
         </w:rPr>
-        <w:t xml:space="preserve">For Successful </w:t>
-      </w:r>
-      <w:proofErr w:type="gramStart"/>
-      <w:r>
-        <w:rPr>
-          <w:rFonts w:cstheme="minorHAnsi"/>
-          <w:sz w:val="20"/>
-          <w:szCs w:val="20"/>
-        </w:rPr>
-        <w:t>Transactions</w:t>
-      </w:r>
-      <w:proofErr w:type="gramEnd"/>
-      <w:r>
-        <w:rPr>
-          <w:rFonts w:cstheme="minorHAnsi"/>
-          <w:sz w:val="20"/>
-          <w:szCs w:val="20"/>
-        </w:rPr>
-        <w:t xml:space="preserve"> a Successful (Completed) record is created</w:t>
+        <w:t>For Successful Transactions a Successful (Completed) record is created</w:t>
       </w:r>
       <w:r>
         <w:rPr>
@@ -4412,25 +4396,7 @@
           <w:sz w:val="20"/>
           <w:szCs w:val="20"/>
         </w:rPr>
-        <w:t>‘</w:t>
-      </w:r>
-      <w:proofErr w:type="spellStart"/>
-      <w:r>
-        <w:rPr>
-          <w:rFonts w:cstheme="minorHAnsi"/>
-          <w:sz w:val="20"/>
-          <w:szCs w:val="20"/>
-        </w:rPr>
-        <w:t>SyncDate</w:t>
-      </w:r>
-      <w:proofErr w:type="spellEnd"/>
-      <w:r>
-        <w:rPr>
-          <w:rFonts w:cstheme="minorHAnsi"/>
-          <w:sz w:val="20"/>
-          <w:szCs w:val="20"/>
-        </w:rPr>
-        <w:t>’. The flag is a SQL datetime column which indicates to the app that a record requires syncing</w:t>
+        <w:t>‘SyncDate’. The flag is a SQL datetime column which indicates to the app that a record requires syncing</w:t>
       </w:r>
       <w:r>
         <w:rPr>
@@ -4687,7 +4653,7 @@
                     <pic:cNvPicPr/>
                   </pic:nvPicPr>
                   <pic:blipFill>
-                    <a:blip r:embed="rId15">
+                    <a:blip r:embed="rId12">
                       <a:extLst>
                         <a:ext uri="{28A0092B-C50C-407E-A947-70E740481C1C}">
                           <a14:useLocalDpi xmlns:a14="http://schemas.microsoft.com/office/drawing/2010/main" val="0"/>
@@ -5421,7 +5387,6 @@
           <w:sz w:val="20"/>
           <w:szCs w:val="20"/>
         </w:rPr>
-        <w:lastRenderedPageBreak/>
         <w:t xml:space="preserve">Records in Dynamics </w:t>
       </w:r>
       <w:r>
@@ -5469,6 +5434,7 @@
           <w:sz w:val="20"/>
           <w:szCs w:val="20"/>
         </w:rPr>
+        <w:lastRenderedPageBreak/>
         <w:t xml:space="preserve">The application user is </w:t>
       </w:r>
       <w:r>
@@ -5823,6 +5789,121 @@
                 <w:szCs w:val="20"/>
               </w:rPr>
             </w:pPr>
+            <w:hyperlink r:id="rId13" w:history="1">
+              <w:r>
+                <w:rPr>
+                  <w:rStyle w:val="Hyperlink"/>
+                  <w:rFonts w:cstheme="minorHAnsi"/>
+                  <w:sz w:val="20"/>
+                  <w:szCs w:val="20"/>
+                </w:rPr>
+                <w:t>Learning Path</w:t>
+              </w:r>
+            </w:hyperlink>
+          </w:p>
+        </w:tc>
+        <w:tc>
+          <w:tcPr>
+            <w:tcW w:w="2080" w:type="dxa"/>
+            <w:tcBorders>
+              <w:top w:val="single" w:sz="4" w:space="0" w:color="BFBFBF" w:themeColor="background1" w:themeShade="BF"/>
+              <w:bottom w:val="single" w:sz="4" w:space="0" w:color="BFBFBF" w:themeColor="background1" w:themeShade="BF"/>
+            </w:tcBorders>
+          </w:tcPr>
+          <w:p>
+            <w:pPr>
+              <w:rPr>
+                <w:rFonts w:cstheme="minorHAnsi"/>
+                <w:sz w:val="20"/>
+                <w:szCs w:val="20"/>
+              </w:rPr>
+            </w:pPr>
+            <w:hyperlink r:id="rId14" w:history="1">
+              <w:r>
+                <w:rPr>
+                  <w:rStyle w:val="Hyperlink"/>
+                  <w:rFonts w:cstheme="minorHAnsi"/>
+                  <w:sz w:val="20"/>
+                  <w:szCs w:val="20"/>
+                </w:rPr>
+                <w:t>Exam</w:t>
+              </w:r>
+            </w:hyperlink>
+          </w:p>
+        </w:tc>
+        <w:tc>
+          <w:tcPr>
+            <w:tcW w:w="2081" w:type="dxa"/>
+            <w:tcBorders>
+              <w:top w:val="single" w:sz="4" w:space="0" w:color="BFBFBF" w:themeColor="background1" w:themeShade="BF"/>
+              <w:bottom w:val="single" w:sz="4" w:space="0" w:color="BFBFBF" w:themeColor="background1" w:themeShade="BF"/>
+            </w:tcBorders>
+          </w:tcPr>
+          <w:p>
+            <w:pPr>
+              <w:rPr>
+                <w:rFonts w:cstheme="minorHAnsi"/>
+                <w:sz w:val="20"/>
+                <w:szCs w:val="20"/>
+              </w:rPr>
+            </w:pPr>
+            <w:hyperlink r:id="rId15" w:history="1">
+              <w:r>
+                <w:rPr>
+                  <w:rStyle w:val="Hyperlink"/>
+                  <w:rFonts w:cstheme="minorHAnsi"/>
+                  <w:sz w:val="20"/>
+                  <w:szCs w:val="20"/>
+                </w:rPr>
+                <w:t>Community</w:t>
+              </w:r>
+            </w:hyperlink>
+          </w:p>
+        </w:tc>
+      </w:tr>
+      <w:tr>
+        <w:tc>
+          <w:tcPr>
+            <w:tcW w:w="3119" w:type="dxa"/>
+            <w:tcBorders>
+              <w:top w:val="single" w:sz="4" w:space="0" w:color="BFBFBF" w:themeColor="background1" w:themeShade="BF"/>
+              <w:bottom w:val="single" w:sz="4" w:space="0" w:color="BFBFBF" w:themeColor="background1" w:themeShade="BF"/>
+            </w:tcBorders>
+          </w:tcPr>
+          <w:p>
+            <w:pPr>
+              <w:rPr>
+                <w:rFonts w:cstheme="minorHAnsi"/>
+                <w:sz w:val="20"/>
+                <w:szCs w:val="20"/>
+              </w:rPr>
+            </w:pPr>
+            <w:r>
+              <w:rPr>
+                <w:rFonts w:cstheme="minorHAnsi"/>
+                <w:sz w:val="20"/>
+                <w:szCs w:val="20"/>
+              </w:rPr>
+              <w:t xml:space="preserve">Dynamics 365 Fundamentals </w:t>
+            </w:r>
+          </w:p>
+        </w:tc>
+        <w:tc>
+          <w:tcPr>
+            <w:tcW w:w="2080" w:type="dxa"/>
+            <w:tcBorders>
+              <w:top w:val="single" w:sz="4" w:space="0" w:color="BFBFBF" w:themeColor="background1" w:themeShade="BF"/>
+              <w:bottom w:val="single" w:sz="4" w:space="0" w:color="BFBFBF" w:themeColor="background1" w:themeShade="BF"/>
+            </w:tcBorders>
+          </w:tcPr>
+          <w:p>
+            <w:pPr>
+              <w:rPr>
+                <w:rFonts w:cstheme="minorHAnsi"/>
+                <w:sz w:val="20"/>
+                <w:szCs w:val="20"/>
+              </w:rPr>
+            </w:pPr>
             <w:hyperlink r:id="rId16" w:history="1">
               <w:r>
                 <w:rPr>
@@ -5895,121 +5976,6 @@
           </w:p>
         </w:tc>
       </w:tr>
-      <w:tr>
-        <w:tc>
-          <w:tcPr>
-            <w:tcW w:w="3119" w:type="dxa"/>
-            <w:tcBorders>
-              <w:top w:val="single" w:sz="4" w:space="0" w:color="BFBFBF" w:themeColor="background1" w:themeShade="BF"/>
-              <w:bottom w:val="single" w:sz="4" w:space="0" w:color="BFBFBF" w:themeColor="background1" w:themeShade="BF"/>
-            </w:tcBorders>
-          </w:tcPr>
-          <w:p>
-            <w:pPr>
-              <w:rPr>
-                <w:rFonts w:cstheme="minorHAnsi"/>
-                <w:sz w:val="20"/>
-                <w:szCs w:val="20"/>
-              </w:rPr>
-            </w:pPr>
-            <w:r>
-              <w:rPr>
-                <w:rFonts w:cstheme="minorHAnsi"/>
-                <w:sz w:val="20"/>
-                <w:szCs w:val="20"/>
-              </w:rPr>
-              <w:t xml:space="preserve">Dynamics 365 Fundamentals </w:t>
-            </w:r>
-          </w:p>
-        </w:tc>
-        <w:tc>
-          <w:tcPr>
-            <w:tcW w:w="2080" w:type="dxa"/>
-            <w:tcBorders>
-              <w:top w:val="single" w:sz="4" w:space="0" w:color="BFBFBF" w:themeColor="background1" w:themeShade="BF"/>
-              <w:bottom w:val="single" w:sz="4" w:space="0" w:color="BFBFBF" w:themeColor="background1" w:themeShade="BF"/>
-            </w:tcBorders>
-          </w:tcPr>
-          <w:p>
-            <w:pPr>
-              <w:rPr>
-                <w:rFonts w:cstheme="minorHAnsi"/>
-                <w:sz w:val="20"/>
-                <w:szCs w:val="20"/>
-              </w:rPr>
-            </w:pPr>
-            <w:hyperlink r:id="rId19" w:history="1">
-              <w:r>
-                <w:rPr>
-                  <w:rStyle w:val="Hyperlink"/>
-                  <w:rFonts w:cstheme="minorHAnsi"/>
-                  <w:sz w:val="20"/>
-                  <w:szCs w:val="20"/>
-                </w:rPr>
-                <w:t>Learning Path</w:t>
-              </w:r>
-            </w:hyperlink>
-          </w:p>
-        </w:tc>
-        <w:tc>
-          <w:tcPr>
-            <w:tcW w:w="2080" w:type="dxa"/>
-            <w:tcBorders>
-              <w:top w:val="single" w:sz="4" w:space="0" w:color="BFBFBF" w:themeColor="background1" w:themeShade="BF"/>
-              <w:bottom w:val="single" w:sz="4" w:space="0" w:color="BFBFBF" w:themeColor="background1" w:themeShade="BF"/>
-            </w:tcBorders>
-          </w:tcPr>
-          <w:p>
-            <w:pPr>
-              <w:rPr>
-                <w:rFonts w:cstheme="minorHAnsi"/>
-                <w:sz w:val="20"/>
-                <w:szCs w:val="20"/>
-              </w:rPr>
-            </w:pPr>
-            <w:hyperlink r:id="rId20" w:history="1">
-              <w:r>
-                <w:rPr>
-                  <w:rStyle w:val="Hyperlink"/>
-                  <w:rFonts w:cstheme="minorHAnsi"/>
-                  <w:sz w:val="20"/>
-                  <w:szCs w:val="20"/>
-                </w:rPr>
-                <w:t>Exam</w:t>
-              </w:r>
-            </w:hyperlink>
-          </w:p>
-        </w:tc>
-        <w:tc>
-          <w:tcPr>
-            <w:tcW w:w="2081" w:type="dxa"/>
-            <w:tcBorders>
-              <w:top w:val="single" w:sz="4" w:space="0" w:color="BFBFBF" w:themeColor="background1" w:themeShade="BF"/>
-              <w:bottom w:val="single" w:sz="4" w:space="0" w:color="BFBFBF" w:themeColor="background1" w:themeShade="BF"/>
-            </w:tcBorders>
-          </w:tcPr>
-          <w:p>
-            <w:pPr>
-              <w:rPr>
-                <w:rFonts w:cstheme="minorHAnsi"/>
-                <w:sz w:val="20"/>
-                <w:szCs w:val="20"/>
-              </w:rPr>
-            </w:pPr>
-            <w:hyperlink r:id="rId21" w:history="1">
-              <w:r>
-                <w:rPr>
-                  <w:rStyle w:val="Hyperlink"/>
-                  <w:rFonts w:cstheme="minorHAnsi"/>
-                  <w:sz w:val="20"/>
-                  <w:szCs w:val="20"/>
-                </w:rPr>
-                <w:t>Community</w:t>
-              </w:r>
-            </w:hyperlink>
-          </w:p>
-        </w:tc>
-      </w:tr>
     </w:tbl>
     <w:p>
       <w:pPr>
@@ -6030,10 +5996,10 @@
       </w:pPr>
     </w:p>
     <w:sectPr>
-      <w:headerReference w:type="default" r:id="rId22"/>
-      <w:footerReference w:type="default" r:id="rId23"/>
-      <w:headerReference w:type="first" r:id="rId24"/>
-      <w:footerReference w:type="first" r:id="rId25"/>
+      <w:headerReference w:type="default" r:id="rId19"/>
+      <w:footerReference w:type="default" r:id="rId20"/>
+      <w:headerReference w:type="first" r:id="rId21"/>
+      <w:footerReference w:type="first" r:id="rId22"/>
       <w:pgSz w:w="12240" w:h="15840"/>
       <w:pgMar w:top="1440" w:right="1440" w:bottom="1440" w:left="1440" w:header="720" w:footer="720" w:gutter="0"/>
       <w:pgNumType w:start="0"/>
@@ -6046,7 +6012,7 @@
 </file>
 
 <file path=word/endnotes.xml><?xml version="1.0" encoding="utf-8"?>
-<w:endnotes xmlns:wpc="http://schemas.microsoft.com/office/word/2010/wordprocessingCanvas" xmlns:cx="http://schemas.microsoft.com/office/drawing/2014/chartex" xmlns:cx1="http://schemas.microsoft.com/office/drawing/2015/9/8/chartex" xmlns:cx2="http://schemas.microsoft.com/office/drawing/2015/10/21/chartex" xmlns:cx3="http://schemas.microsoft.com/office/drawing/2016/5/9/chartex" xmlns:cx4="http://schemas.microsoft.com/office/drawing/2016/5/10/chartex" xmlns:cx5="http://schemas.microsoft.com/office/drawing/2016/5/11/chartex" xmlns:cx6="http://schemas.microsoft.com/office/drawing/2016/5/12/chartex" xmlns:cx7="http://schemas.microsoft.com/office/drawing/2016/5/13/chartex" xmlns:cx8="http://schemas.microsoft.com/office/drawing/2016/5/14/chartex" xmlns:mc="http://schemas.openxmlformats.org/markup-compatibility/2006" xmlns:aink="http://schemas.microsoft.com/office/drawing/2016/ink" xmlns:am3d="http://schemas.microsoft.com/office/drawing/2017/model3d" xmlns:o="urn:schemas-microsoft-com:office:office" xmlns:r="http://schemas.openxmlformats.org/officeDocument/2006/relationships" xmlns:m="http://schemas.openxmlformats.org/officeDocument/2006/math" xmlns:v="urn:schemas-microsoft-com:vml" xmlns:wp14="http://schemas.microsoft.com/office/word/2010/wordprocessingDrawing" xmlns:wp="http://schemas.openxmlformats.org/drawingml/2006/wordprocessingDrawing" xmlns:w10="urn:schemas-microsoft-com:office:word" xmlns:w="http://schemas.openxmlformats.org/wordprocessingml/2006/main" xmlns:w14="http://schemas.microsoft.com/office/word/2010/wordml" xmlns:w15="http://schemas.microsoft.com/office/word/2012/wordml" xmlns:w16cex="http://schemas.microsoft.com/office/word/2018/wordml/cex" xmlns:w16cid="http://schemas.microsoft.com/office/word/2016/wordml/cid" xmlns:w16="http://schemas.microsoft.com/office/word/2018/wordml" xmlns:w16se="http://schemas.microsoft.com/office/word/2015/wordml/symex" xmlns:wpg="http://schemas.microsoft.com/office/word/2010/wordprocessingGroup" xmlns:wpi="http://schemas.microsoft.com/office/word/2010/wordprocessingInk" xmlns:wne="http://schemas.microsoft.com/office/word/2006/wordml" xmlns:wps="http://schemas.microsoft.com/office/word/2010/wordprocessingShape" mc:Ignorable="w14 w15 w16se w16cid w16 w16cex wp14">
+<w:endnotes xmlns:wpc="http://schemas.microsoft.com/office/word/2010/wordprocessingCanvas" xmlns:cx="http://schemas.microsoft.com/office/drawing/2014/chartex" xmlns:cx1="http://schemas.microsoft.com/office/drawing/2015/9/8/chartex" xmlns:cx2="http://schemas.microsoft.com/office/drawing/2015/10/21/chartex" xmlns:cx3="http://schemas.microsoft.com/office/drawing/2016/5/9/chartex" xmlns:cx4="http://schemas.microsoft.com/office/drawing/2016/5/10/chartex" xmlns:cx5="http://schemas.microsoft.com/office/drawing/2016/5/11/chartex" xmlns:cx6="http://schemas.microsoft.com/office/drawing/2016/5/12/chartex" xmlns:cx7="http://schemas.microsoft.com/office/drawing/2016/5/13/chartex" xmlns:cx8="http://schemas.microsoft.com/office/drawing/2016/5/14/chartex" xmlns:mc="http://schemas.openxmlformats.org/markup-compatibility/2006" xmlns:aink="http://schemas.microsoft.com/office/drawing/2016/ink" xmlns:am3d="http://schemas.microsoft.com/office/drawing/2017/model3d" xmlns:o="urn:schemas-microsoft-com:office:office" xmlns:r="http://schemas.openxmlformats.org/officeDocument/2006/relationships" xmlns:m="http://schemas.openxmlformats.org/officeDocument/2006/math" xmlns:v="urn:schemas-microsoft-com:vml" xmlns:wp14="http://schemas.microsoft.com/office/word/2010/wordprocessingDrawing" xmlns:wp="http://schemas.openxmlformats.org/drawingml/2006/wordprocessingDrawing" xmlns:w10="urn:schemas-microsoft-com:office:word" xmlns:w="http://schemas.openxmlformats.org/wordprocessingml/2006/main" xmlns:w14="http://schemas.microsoft.com/office/word/2010/wordml" xmlns:w15="http://schemas.microsoft.com/office/word/2012/wordml" xmlns:w16cex="http://schemas.microsoft.com/office/word/2018/wordml/cex" xmlns:w16cid="http://schemas.microsoft.com/office/word/2016/wordml/cid" xmlns:w16="http://schemas.microsoft.com/office/word/2018/wordml" xmlns:w16sdtdh="http://schemas.microsoft.com/office/word/2020/wordml/sdtdatahash" xmlns:w16se="http://schemas.microsoft.com/office/word/2015/wordml/symex" xmlns:wpg="http://schemas.microsoft.com/office/word/2010/wordprocessingGroup" xmlns:wpi="http://schemas.microsoft.com/office/word/2010/wordprocessingInk" xmlns:wne="http://schemas.microsoft.com/office/word/2006/wordml" xmlns:wps="http://schemas.microsoft.com/office/word/2010/wordprocessingShape" mc:Ignorable="w14 w15 w16se w16cid w16 w16cex w16sdtdh wp14">
   <w:endnote w:type="separator" w:id="-1">
     <w:p>
       <w:pPr>
@@ -6078,7 +6044,7 @@
 </file>
 
 <file path=word/footer1.xml><?xml version="1.0" encoding="utf-8"?>
-<w:ftr xmlns:wpc="http://schemas.microsoft.com/office/word/2010/wordprocessingCanvas" xmlns:cx="http://schemas.microsoft.com/office/drawing/2014/chartex" xmlns:cx1="http://schemas.microsoft.com/office/drawing/2015/9/8/chartex" xmlns:cx2="http://schemas.microsoft.com/office/drawing/2015/10/21/chartex" xmlns:cx3="http://schemas.microsoft.com/office/drawing/2016/5/9/chartex" xmlns:cx4="http://schemas.microsoft.com/office/drawing/2016/5/10/chartex" xmlns:cx5="http://schemas.microsoft.com/office/drawing/2016/5/11/chartex" xmlns:cx6="http://schemas.microsoft.com/office/drawing/2016/5/12/chartex" xmlns:cx7="http://schemas.microsoft.com/office/drawing/2016/5/13/chartex" xmlns:cx8="http://schemas.microsoft.com/office/drawing/2016/5/14/chartex" xmlns:mc="http://schemas.openxmlformats.org/markup-compatibility/2006" xmlns:aink="http://schemas.microsoft.com/office/drawing/2016/ink" xmlns:am3d="http://schemas.microsoft.com/office/drawing/2017/model3d" xmlns:o="urn:schemas-microsoft-com:office:office" xmlns:r="http://schemas.openxmlformats.org/officeDocument/2006/relationships" xmlns:m="http://schemas.openxmlformats.org/officeDocument/2006/math" xmlns:v="urn:schemas-microsoft-com:vml" xmlns:wp14="http://schemas.microsoft.com/office/word/2010/wordprocessingDrawing" xmlns:wp="http://schemas.openxmlformats.org/drawingml/2006/wordprocessingDrawing" xmlns:w10="urn:schemas-microsoft-com:office:word" xmlns:w="http://schemas.openxmlformats.org/wordprocessingml/2006/main" xmlns:w14="http://schemas.microsoft.com/office/word/2010/wordml" xmlns:w15="http://schemas.microsoft.com/office/word/2012/wordml" xmlns:w16cex="http://schemas.microsoft.com/office/word/2018/wordml/cex" xmlns:w16cid="http://schemas.microsoft.com/office/word/2016/wordml/cid" xmlns:w16="http://schemas.microsoft.com/office/word/2018/wordml" xmlns:w16se="http://schemas.microsoft.com/office/word/2015/wordml/symex" xmlns:wpg="http://schemas.microsoft.com/office/word/2010/wordprocessingGroup" xmlns:wpi="http://schemas.microsoft.com/office/word/2010/wordprocessingInk" xmlns:wne="http://schemas.microsoft.com/office/word/2006/wordml" xmlns:wps="http://schemas.microsoft.com/office/word/2010/wordprocessingShape" mc:Ignorable="w14 w15 w16se w16cid w16 w16cex wp14">
+<w:ftr xmlns:wpc="http://schemas.microsoft.com/office/word/2010/wordprocessingCanvas" xmlns:cx="http://schemas.microsoft.com/office/drawing/2014/chartex" xmlns:cx1="http://schemas.microsoft.com/office/drawing/2015/9/8/chartex" xmlns:cx2="http://schemas.microsoft.com/office/drawing/2015/10/21/chartex" xmlns:cx3="http://schemas.microsoft.com/office/drawing/2016/5/9/chartex" xmlns:cx4="http://schemas.microsoft.com/office/drawing/2016/5/10/chartex" xmlns:cx5="http://schemas.microsoft.com/office/drawing/2016/5/11/chartex" xmlns:cx6="http://schemas.microsoft.com/office/drawing/2016/5/12/chartex" xmlns:cx7="http://schemas.microsoft.com/office/drawing/2016/5/13/chartex" xmlns:cx8="http://schemas.microsoft.com/office/drawing/2016/5/14/chartex" xmlns:mc="http://schemas.openxmlformats.org/markup-compatibility/2006" xmlns:aink="http://schemas.microsoft.com/office/drawing/2016/ink" xmlns:am3d="http://schemas.microsoft.com/office/drawing/2017/model3d" xmlns:o="urn:schemas-microsoft-com:office:office" xmlns:r="http://schemas.openxmlformats.org/officeDocument/2006/relationships" xmlns:m="http://schemas.openxmlformats.org/officeDocument/2006/math" xmlns:v="urn:schemas-microsoft-com:vml" xmlns:wp14="http://schemas.microsoft.com/office/word/2010/wordprocessingDrawing" xmlns:wp="http://schemas.openxmlformats.org/drawingml/2006/wordprocessingDrawing" xmlns:w10="urn:schemas-microsoft-com:office:word" xmlns:w="http://schemas.openxmlformats.org/wordprocessingml/2006/main" xmlns:w14="http://schemas.microsoft.com/office/word/2010/wordml" xmlns:w15="http://schemas.microsoft.com/office/word/2012/wordml" xmlns:w16cex="http://schemas.microsoft.com/office/word/2018/wordml/cex" xmlns:w16cid="http://schemas.microsoft.com/office/word/2016/wordml/cid" xmlns:w16="http://schemas.microsoft.com/office/word/2018/wordml" xmlns:w16sdtdh="http://schemas.microsoft.com/office/word/2020/wordml/sdtdatahash" xmlns:w16se="http://schemas.microsoft.com/office/word/2015/wordml/symex" xmlns:wpg="http://schemas.microsoft.com/office/word/2010/wordprocessingGroup" xmlns:wpi="http://schemas.microsoft.com/office/word/2010/wordprocessingInk" xmlns:wne="http://schemas.microsoft.com/office/word/2006/wordml" xmlns:wps="http://schemas.microsoft.com/office/word/2010/wordprocessingShape" mc:Ignorable="w14 w15 w16se w16cid w16 w16cex w16sdtdh wp14">
   <w:tbl>
     <w:tblPr>
       <w:tblW w:w="0" w:type="auto"/>
@@ -6172,7 +6138,7 @@
 </file>
 
 <file path=word/footer2.xml><?xml version="1.0" encoding="utf-8"?>
-<w:ftr xmlns:wpc="http://schemas.microsoft.com/office/word/2010/wordprocessingCanvas" xmlns:cx="http://schemas.microsoft.com/office/drawing/2014/chartex" xmlns:cx1="http://schemas.microsoft.com/office/drawing/2015/9/8/chartex" xmlns:cx2="http://schemas.microsoft.com/office/drawing/2015/10/21/chartex" xmlns:cx3="http://schemas.microsoft.com/office/drawing/2016/5/9/chartex" xmlns:cx4="http://schemas.microsoft.com/office/drawing/2016/5/10/chartex" xmlns:cx5="http://schemas.microsoft.com/office/drawing/2016/5/11/chartex" xmlns:cx6="http://schemas.microsoft.com/office/drawing/2016/5/12/chartex" xmlns:cx7="http://schemas.microsoft.com/office/drawing/2016/5/13/chartex" xmlns:cx8="http://schemas.microsoft.com/office/drawing/2016/5/14/chartex" xmlns:mc="http://schemas.openxmlformats.org/markup-compatibility/2006" xmlns:aink="http://schemas.microsoft.com/office/drawing/2016/ink" xmlns:am3d="http://schemas.microsoft.com/office/drawing/2017/model3d" xmlns:o="urn:schemas-microsoft-com:office:office" xmlns:r="http://schemas.openxmlformats.org/officeDocument/2006/relationships" xmlns:m="http://schemas.openxmlformats.org/officeDocument/2006/math" xmlns:v="urn:schemas-microsoft-com:vml" xmlns:wp14="http://schemas.microsoft.com/office/word/2010/wordprocessingDrawing" xmlns:wp="http://schemas.openxmlformats.org/drawingml/2006/wordprocessingDrawing" xmlns:w10="urn:schemas-microsoft-com:office:word" xmlns:w="http://schemas.openxmlformats.org/wordprocessingml/2006/main" xmlns:w14="http://schemas.microsoft.com/office/word/2010/wordml" xmlns:w15="http://schemas.microsoft.com/office/word/2012/wordml" xmlns:w16cex="http://schemas.microsoft.com/office/word/2018/wordml/cex" xmlns:w16cid="http://schemas.microsoft.com/office/word/2016/wordml/cid" xmlns:w16="http://schemas.microsoft.com/office/word/2018/wordml" xmlns:w16se="http://schemas.microsoft.com/office/word/2015/wordml/symex" xmlns:wpg="http://schemas.microsoft.com/office/word/2010/wordprocessingGroup" xmlns:wpi="http://schemas.microsoft.com/office/word/2010/wordprocessingInk" xmlns:wne="http://schemas.microsoft.com/office/word/2006/wordml" xmlns:wps="http://schemas.microsoft.com/office/word/2010/wordprocessingShape" mc:Ignorable="w14 w15 w16se w16cid w16 w16cex wp14">
+<w:ftr xmlns:wpc="http://schemas.microsoft.com/office/word/2010/wordprocessingCanvas" xmlns:cx="http://schemas.microsoft.com/office/drawing/2014/chartex" xmlns:cx1="http://schemas.microsoft.com/office/drawing/2015/9/8/chartex" xmlns:cx2="http://schemas.microsoft.com/office/drawing/2015/10/21/chartex" xmlns:cx3="http://schemas.microsoft.com/office/drawing/2016/5/9/chartex" xmlns:cx4="http://schemas.microsoft.com/office/drawing/2016/5/10/chartex" xmlns:cx5="http://schemas.microsoft.com/office/drawing/2016/5/11/chartex" xmlns:cx6="http://schemas.microsoft.com/office/drawing/2016/5/12/chartex" xmlns:cx7="http://schemas.microsoft.com/office/drawing/2016/5/13/chartex" xmlns:cx8="http://schemas.microsoft.com/office/drawing/2016/5/14/chartex" xmlns:mc="http://schemas.openxmlformats.org/markup-compatibility/2006" xmlns:aink="http://schemas.microsoft.com/office/drawing/2016/ink" xmlns:am3d="http://schemas.microsoft.com/office/drawing/2017/model3d" xmlns:o="urn:schemas-microsoft-com:office:office" xmlns:r="http://schemas.openxmlformats.org/officeDocument/2006/relationships" xmlns:m="http://schemas.openxmlformats.org/officeDocument/2006/math" xmlns:v="urn:schemas-microsoft-com:vml" xmlns:wp14="http://schemas.microsoft.com/office/word/2010/wordprocessingDrawing" xmlns:wp="http://schemas.openxmlformats.org/drawingml/2006/wordprocessingDrawing" xmlns:w10="urn:schemas-microsoft-com:office:word" xmlns:w="http://schemas.openxmlformats.org/wordprocessingml/2006/main" xmlns:w14="http://schemas.microsoft.com/office/word/2010/wordml" xmlns:w15="http://schemas.microsoft.com/office/word/2012/wordml" xmlns:w16cex="http://schemas.microsoft.com/office/word/2018/wordml/cex" xmlns:w16cid="http://schemas.microsoft.com/office/word/2016/wordml/cid" xmlns:w16="http://schemas.microsoft.com/office/word/2018/wordml" xmlns:w16sdtdh="http://schemas.microsoft.com/office/word/2020/wordml/sdtdatahash" xmlns:w16se="http://schemas.microsoft.com/office/word/2015/wordml/symex" xmlns:wpg="http://schemas.microsoft.com/office/word/2010/wordprocessingGroup" xmlns:wpi="http://schemas.microsoft.com/office/word/2010/wordprocessingInk" xmlns:wne="http://schemas.microsoft.com/office/word/2006/wordml" xmlns:wps="http://schemas.microsoft.com/office/word/2010/wordprocessingShape" mc:Ignorable="w14 w15 w16se w16cid w16 w16cex w16sdtdh wp14">
   <w:tbl>
     <w:tblPr>
       <w:tblW w:w="0" w:type="auto"/>
@@ -6230,7 +6196,7 @@
 </file>
 
 <file path=word/footnotes.xml><?xml version="1.0" encoding="utf-8"?>
-<w:footnotes xmlns:wpc="http://schemas.microsoft.com/office/word/2010/wordprocessingCanvas" xmlns:cx="http://schemas.microsoft.com/office/drawing/2014/chartex" xmlns:cx1="http://schemas.microsoft.com/office/drawing/2015/9/8/chartex" xmlns:cx2="http://schemas.microsoft.com/office/drawing/2015/10/21/chartex" xmlns:cx3="http://schemas.microsoft.com/office/drawing/2016/5/9/chartex" xmlns:cx4="http://schemas.microsoft.com/office/drawing/2016/5/10/chartex" xmlns:cx5="http://schemas.microsoft.com/office/drawing/2016/5/11/chartex" xmlns:cx6="http://schemas.microsoft.com/office/drawing/2016/5/12/chartex" xmlns:cx7="http://schemas.microsoft.com/office/drawing/2016/5/13/chartex" xmlns:cx8="http://schemas.microsoft.com/office/drawing/2016/5/14/chartex" xmlns:mc="http://schemas.openxmlformats.org/markup-compatibility/2006" xmlns:aink="http://schemas.microsoft.com/office/drawing/2016/ink" xmlns:am3d="http://schemas.microsoft.com/office/drawing/2017/model3d" xmlns:o="urn:schemas-microsoft-com:office:office" xmlns:r="http://schemas.openxmlformats.org/officeDocument/2006/relationships" xmlns:m="http://schemas.openxmlformats.org/officeDocument/2006/math" xmlns:v="urn:schemas-microsoft-com:vml" xmlns:wp14="http://schemas.microsoft.com/office/word/2010/wordprocessingDrawing" xmlns:wp="http://schemas.openxmlformats.org/drawingml/2006/wordprocessingDrawing" xmlns:w10="urn:schemas-microsoft-com:office:word" xmlns:w="http://schemas.openxmlformats.org/wordprocessingml/2006/main" xmlns:w14="http://schemas.microsoft.com/office/word/2010/wordml" xmlns:w15="http://schemas.microsoft.com/office/word/2012/wordml" xmlns:w16cex="http://schemas.microsoft.com/office/word/2018/wordml/cex" xmlns:w16cid="http://schemas.microsoft.com/office/word/2016/wordml/cid" xmlns:w16="http://schemas.microsoft.com/office/word/2018/wordml" xmlns:w16se="http://schemas.microsoft.com/office/word/2015/wordml/symex" xmlns:wpg="http://schemas.microsoft.com/office/word/2010/wordprocessingGroup" xmlns:wpi="http://schemas.microsoft.com/office/word/2010/wordprocessingInk" xmlns:wne="http://schemas.microsoft.com/office/word/2006/wordml" xmlns:wps="http://schemas.microsoft.com/office/word/2010/wordprocessingShape" mc:Ignorable="w14 w15 w16se w16cid w16 w16cex wp14">
+<w:footnotes xmlns:wpc="http://schemas.microsoft.com/office/word/2010/wordprocessingCanvas" xmlns:cx="http://schemas.microsoft.com/office/drawing/2014/chartex" xmlns:cx1="http://schemas.microsoft.com/office/drawing/2015/9/8/chartex" xmlns:cx2="http://schemas.microsoft.com/office/drawing/2015/10/21/chartex" xmlns:cx3="http://schemas.microsoft.com/office/drawing/2016/5/9/chartex" xmlns:cx4="http://schemas.microsoft.com/office/drawing/2016/5/10/chartex" xmlns:cx5="http://schemas.microsoft.com/office/drawing/2016/5/11/chartex" xmlns:cx6="http://schemas.microsoft.com/office/drawing/2016/5/12/chartex" xmlns:cx7="http://schemas.microsoft.com/office/drawing/2016/5/13/chartex" xmlns:cx8="http://schemas.microsoft.com/office/drawing/2016/5/14/chartex" xmlns:mc="http://schemas.openxmlformats.org/markup-compatibility/2006" xmlns:aink="http://schemas.microsoft.com/office/drawing/2016/ink" xmlns:am3d="http://schemas.microsoft.com/office/drawing/2017/model3d" xmlns:o="urn:schemas-microsoft-com:office:office" xmlns:r="http://schemas.openxmlformats.org/officeDocument/2006/relationships" xmlns:m="http://schemas.openxmlformats.org/officeDocument/2006/math" xmlns:v="urn:schemas-microsoft-com:vml" xmlns:wp14="http://schemas.microsoft.com/office/word/2010/wordprocessingDrawing" xmlns:wp="http://schemas.openxmlformats.org/drawingml/2006/wordprocessingDrawing" xmlns:w10="urn:schemas-microsoft-com:office:word" xmlns:w="http://schemas.openxmlformats.org/wordprocessingml/2006/main" xmlns:w14="http://schemas.microsoft.com/office/word/2010/wordml" xmlns:w15="http://schemas.microsoft.com/office/word/2012/wordml" xmlns:w16cex="http://schemas.microsoft.com/office/word/2018/wordml/cex" xmlns:w16cid="http://schemas.microsoft.com/office/word/2016/wordml/cid" xmlns:w16="http://schemas.microsoft.com/office/word/2018/wordml" xmlns:w16sdtdh="http://schemas.microsoft.com/office/word/2020/wordml/sdtdatahash" xmlns:w16se="http://schemas.microsoft.com/office/word/2015/wordml/symex" xmlns:wpg="http://schemas.microsoft.com/office/word/2010/wordprocessingGroup" xmlns:wpi="http://schemas.microsoft.com/office/word/2010/wordprocessingInk" xmlns:wne="http://schemas.microsoft.com/office/word/2006/wordml" xmlns:wps="http://schemas.microsoft.com/office/word/2010/wordprocessingShape" mc:Ignorable="w14 w15 w16se w16cid w16 w16cex w16sdtdh wp14">
   <w:footnote w:type="separator" w:id="-1">
     <w:p>
       <w:pPr>
@@ -6262,7 +6228,7 @@
 </file>
 
 <file path=word/header1.xml><?xml version="1.0" encoding="utf-8"?>
-<w:hdr xmlns:wpc="http://schemas.microsoft.com/office/word/2010/wordprocessingCanvas" xmlns:cx="http://schemas.microsoft.com/office/drawing/2014/chartex" xmlns:cx1="http://schemas.microsoft.com/office/drawing/2015/9/8/chartex" xmlns:cx2="http://schemas.microsoft.com/office/drawing/2015/10/21/chartex" xmlns:cx3="http://schemas.microsoft.com/office/drawing/2016/5/9/chartex" xmlns:cx4="http://schemas.microsoft.com/office/drawing/2016/5/10/chartex" xmlns:cx5="http://schemas.microsoft.com/office/drawing/2016/5/11/chartex" xmlns:cx6="http://schemas.microsoft.com/office/drawing/2016/5/12/chartex" xmlns:cx7="http://schemas.microsoft.com/office/drawing/2016/5/13/chartex" xmlns:cx8="http://schemas.microsoft.com/office/drawing/2016/5/14/chartex" xmlns:mc="http://schemas.openxmlformats.org/markup-compatibility/2006" xmlns:aink="http://schemas.microsoft.com/office/drawing/2016/ink" xmlns:am3d="http://schemas.microsoft.com/office/drawing/2017/model3d" xmlns:o="urn:schemas-microsoft-com:office:office" xmlns:r="http://schemas.openxmlformats.org/officeDocument/2006/relationships" xmlns:m="http://schemas.openxmlformats.org/officeDocument/2006/math" xmlns:v="urn:schemas-microsoft-com:vml" xmlns:wp14="http://schemas.microsoft.com/office/word/2010/wordprocessingDrawing" xmlns:wp="http://schemas.openxmlformats.org/drawingml/2006/wordprocessingDrawing" xmlns:w10="urn:schemas-microsoft-com:office:word" xmlns:w="http://schemas.openxmlformats.org/wordprocessingml/2006/main" xmlns:w14="http://schemas.microsoft.com/office/word/2010/wordml" xmlns:w15="http://schemas.microsoft.com/office/word/2012/wordml" xmlns:w16cex="http://schemas.microsoft.com/office/word/2018/wordml/cex" xmlns:w16cid="http://schemas.microsoft.com/office/word/2016/wordml/cid" xmlns:w16="http://schemas.microsoft.com/office/word/2018/wordml" xmlns:w16se="http://schemas.microsoft.com/office/word/2015/wordml/symex" xmlns:wpg="http://schemas.microsoft.com/office/word/2010/wordprocessingGroup" xmlns:wpi="http://schemas.microsoft.com/office/word/2010/wordprocessingInk" xmlns:wne="http://schemas.microsoft.com/office/word/2006/wordml" xmlns:wps="http://schemas.microsoft.com/office/word/2010/wordprocessingShape" mc:Ignorable="w14 w15 w16se w16cid w16 w16cex wp14">
+<w:hdr xmlns:wpc="http://schemas.microsoft.com/office/word/2010/wordprocessingCanvas" xmlns:cx="http://schemas.microsoft.com/office/drawing/2014/chartex" xmlns:cx1="http://schemas.microsoft.com/office/drawing/2015/9/8/chartex" xmlns:cx2="http://schemas.microsoft.com/office/drawing/2015/10/21/chartex" xmlns:cx3="http://schemas.microsoft.com/office/drawing/2016/5/9/chartex" xmlns:cx4="http://schemas.microsoft.com/office/drawing/2016/5/10/chartex" xmlns:cx5="http://schemas.microsoft.com/office/drawing/2016/5/11/chartex" xmlns:cx6="http://schemas.microsoft.com/office/drawing/2016/5/12/chartex" xmlns:cx7="http://schemas.microsoft.com/office/drawing/2016/5/13/chartex" xmlns:cx8="http://schemas.microsoft.com/office/drawing/2016/5/14/chartex" xmlns:mc="http://schemas.openxmlformats.org/markup-compatibility/2006" xmlns:aink="http://schemas.microsoft.com/office/drawing/2016/ink" xmlns:am3d="http://schemas.microsoft.com/office/drawing/2017/model3d" xmlns:o="urn:schemas-microsoft-com:office:office" xmlns:r="http://schemas.openxmlformats.org/officeDocument/2006/relationships" xmlns:m="http://schemas.openxmlformats.org/officeDocument/2006/math" xmlns:v="urn:schemas-microsoft-com:vml" xmlns:wp14="http://schemas.microsoft.com/office/word/2010/wordprocessingDrawing" xmlns:wp="http://schemas.openxmlformats.org/drawingml/2006/wordprocessingDrawing" xmlns:w10="urn:schemas-microsoft-com:office:word" xmlns:w="http://schemas.openxmlformats.org/wordprocessingml/2006/main" xmlns:w14="http://schemas.microsoft.com/office/word/2010/wordml" xmlns:w15="http://schemas.microsoft.com/office/word/2012/wordml" xmlns:w16cex="http://schemas.microsoft.com/office/word/2018/wordml/cex" xmlns:w16cid="http://schemas.microsoft.com/office/word/2016/wordml/cid" xmlns:w16="http://schemas.microsoft.com/office/word/2018/wordml" xmlns:w16sdtdh="http://schemas.microsoft.com/office/word/2020/wordml/sdtdatahash" xmlns:w16se="http://schemas.microsoft.com/office/word/2015/wordml/symex" xmlns:wpg="http://schemas.microsoft.com/office/word/2010/wordprocessingGroup" xmlns:wpi="http://schemas.microsoft.com/office/word/2010/wordprocessingInk" xmlns:wne="http://schemas.microsoft.com/office/word/2006/wordml" xmlns:wps="http://schemas.microsoft.com/office/word/2010/wordprocessingShape" mc:Ignorable="w14 w15 w16se w16cid w16 w16cex w16sdtdh wp14">
   <w:tbl>
     <w:tblPr>
       <w:tblW w:w="0" w:type="auto"/>
@@ -6288,107 +6254,6 @@
               <w:szCs w:val="20"/>
             </w:rPr>
           </w:pPr>
-          <w:r>
-            <w:rPr>
-              <w:rFonts w:ascii="Segoe UI Light" w:eastAsia="Calibri" w:hAnsi="Segoe UI Light" w:cs="Segoe UI Light"/>
-              <w:color w:val="000000" w:themeColor="text1"/>
-              <w:sz w:val="20"/>
-              <w:szCs w:val="20"/>
-            </w:rPr>
-            <w:t xml:space="preserve">Fundraising and Engagement                                                                                  </w:t>
-          </w:r>
-          <w:r>
-            <w:rPr>
-              <w:rFonts w:ascii="Segoe UI Light" w:hAnsi="Segoe UI Light" w:cs="Segoe UI Light"/>
-              <w:noProof/>
-              <w:sz w:val="20"/>
-              <w:szCs w:val="20"/>
-            </w:rPr>
-            <w:drawing>
-              <wp:anchor distT="0" distB="0" distL="114300" distR="114300" simplePos="0" relativeHeight="251658240" behindDoc="1" locked="0" layoutInCell="1" allowOverlap="1" wp14:anchorId="52626DFD" wp14:editId="799EF058">
-                <wp:simplePos x="0" y="0"/>
-                <wp:positionH relativeFrom="column">
-                  <wp:posOffset>4655820</wp:posOffset>
-                </wp:positionH>
-                <wp:positionV relativeFrom="paragraph">
-                  <wp:posOffset>0</wp:posOffset>
-                </wp:positionV>
-                <wp:extent cx="1066800" cy="276225"/>
-                <wp:effectExtent l="0" t="0" r="0" b="9525"/>
-                <wp:wrapTight wrapText="bothSides">
-                  <wp:wrapPolygon edited="0">
-                    <wp:start x="0" y="0"/>
-                    <wp:lineTo x="0" y="20855"/>
-                    <wp:lineTo x="21214" y="20855"/>
-                    <wp:lineTo x="21214" y="0"/>
-                    <wp:lineTo x="0" y="0"/>
-                  </wp:wrapPolygon>
-                </wp:wrapTight>
-                <wp:docPr id="504651265" name="Picture 504651265">
-                  <a:extLst xmlns:a="http://schemas.openxmlformats.org/drawingml/2006/main">
-                    <a:ext uri="{C183D7F6-B498-43B3-948B-1728B52AA6E4}">
-                      <adec:decorative xmlns:adec="http://schemas.microsoft.com/office/drawing/2017/decorative" val="1"/>
-                    </a:ext>
-                  </a:extLst>
-                </wp:docPr>
-                <wp:cNvGraphicFramePr>
-                  <a:graphicFrameLocks xmlns:a="http://schemas.openxmlformats.org/drawingml/2006/main" noChangeAspect="1"/>
-                </wp:cNvGraphicFramePr>
-                <a:graphic xmlns:a="http://schemas.openxmlformats.org/drawingml/2006/main">
-                  <a:graphicData uri="http://schemas.openxmlformats.org/drawingml/2006/picture">
-                    <pic:pic xmlns:pic="http://schemas.openxmlformats.org/drawingml/2006/picture">
-                      <pic:nvPicPr>
-                        <pic:cNvPr id="504651265" name="Picture 504651265">
-                          <a:extLst>
-                            <a:ext uri="{C183D7F6-B498-43B3-948B-1728B52AA6E4}">
-                              <adec:decorative xmlns:adec="http://schemas.microsoft.com/office/drawing/2017/decorative" val="1"/>
-                            </a:ext>
-                          </a:extLst>
-                        </pic:cNvPr>
-                        <pic:cNvPicPr/>
-                      </pic:nvPicPr>
-                      <pic:blipFill>
-                        <a:blip r:embed="rId1">
-                          <a:extLst>
-                            <a:ext uri="{28A0092B-C50C-407E-A947-70E740481C1C}">
-                              <a14:useLocalDpi xmlns:a14="http://schemas.microsoft.com/office/drawing/2010/main" val="0"/>
-                            </a:ext>
-                          </a:extLst>
-                        </a:blip>
-                        <a:stretch>
-                          <a:fillRect/>
-                        </a:stretch>
-                      </pic:blipFill>
-                      <pic:spPr>
-                        <a:xfrm>
-                          <a:off x="0" y="0"/>
-                          <a:ext cx="1066800" cy="276225"/>
-                        </a:xfrm>
-                        <a:prstGeom prst="rect">
-                          <a:avLst/>
-                        </a:prstGeom>
-                      </pic:spPr>
-                    </pic:pic>
-                  </a:graphicData>
-                </a:graphic>
-                <wp14:sizeRelH relativeFrom="page">
-                  <wp14:pctWidth>0</wp14:pctWidth>
-                </wp14:sizeRelH>
-                <wp14:sizeRelV relativeFrom="page">
-                  <wp14:pctHeight>0</wp14:pctHeight>
-                </wp14:sizeRelV>
-              </wp:anchor>
-            </w:drawing>
-          </w:r>
-          <w:r>
-            <w:rPr>
-              <w:rFonts w:ascii="Segoe UI Light" w:eastAsia="Calibri" w:hAnsi="Segoe UI Light" w:cs="Segoe UI Light"/>
-              <w:color w:val="000000" w:themeColor="text1"/>
-              <w:sz w:val="20"/>
-              <w:szCs w:val="20"/>
-            </w:rPr>
-            <w:t>Architecture Overview</w:t>
-          </w:r>
         </w:p>
       </w:tc>
     </w:tr>
@@ -6402,7 +6267,7 @@
 </file>
 
 <file path=word/header2.xml><?xml version="1.0" encoding="utf-8"?>
-<w:hdr xmlns:wpc="http://schemas.microsoft.com/office/word/2010/wordprocessingCanvas" xmlns:cx="http://schemas.microsoft.com/office/drawing/2014/chartex" xmlns:cx1="http://schemas.microsoft.com/office/drawing/2015/9/8/chartex" xmlns:cx2="http://schemas.microsoft.com/office/drawing/2015/10/21/chartex" xmlns:cx3="http://schemas.microsoft.com/office/drawing/2016/5/9/chartex" xmlns:cx4="http://schemas.microsoft.com/office/drawing/2016/5/10/chartex" xmlns:cx5="http://schemas.microsoft.com/office/drawing/2016/5/11/chartex" xmlns:cx6="http://schemas.microsoft.com/office/drawing/2016/5/12/chartex" xmlns:cx7="http://schemas.microsoft.com/office/drawing/2016/5/13/chartex" xmlns:cx8="http://schemas.microsoft.com/office/drawing/2016/5/14/chartex" xmlns:mc="http://schemas.openxmlformats.org/markup-compatibility/2006" xmlns:aink="http://schemas.microsoft.com/office/drawing/2016/ink" xmlns:am3d="http://schemas.microsoft.com/office/drawing/2017/model3d" xmlns:o="urn:schemas-microsoft-com:office:office" xmlns:r="http://schemas.openxmlformats.org/officeDocument/2006/relationships" xmlns:m="http://schemas.openxmlformats.org/officeDocument/2006/math" xmlns:v="urn:schemas-microsoft-com:vml" xmlns:wp14="http://schemas.microsoft.com/office/word/2010/wordprocessingDrawing" xmlns:wp="http://schemas.openxmlformats.org/drawingml/2006/wordprocessingDrawing" xmlns:w10="urn:schemas-microsoft-com:office:word" xmlns:w="http://schemas.openxmlformats.org/wordprocessingml/2006/main" xmlns:w14="http://schemas.microsoft.com/office/word/2010/wordml" xmlns:w15="http://schemas.microsoft.com/office/word/2012/wordml" xmlns:w16cex="http://schemas.microsoft.com/office/word/2018/wordml/cex" xmlns:w16cid="http://schemas.microsoft.com/office/word/2016/wordml/cid" xmlns:w16="http://schemas.microsoft.com/office/word/2018/wordml" xmlns:w16se="http://schemas.microsoft.com/office/word/2015/wordml/symex" xmlns:wpg="http://schemas.microsoft.com/office/word/2010/wordprocessingGroup" xmlns:wpi="http://schemas.microsoft.com/office/word/2010/wordprocessingInk" xmlns:wne="http://schemas.microsoft.com/office/word/2006/wordml" xmlns:wps="http://schemas.microsoft.com/office/word/2010/wordprocessingShape" mc:Ignorable="w14 w15 w16se w16cid w16 w16cex wp14">
+<w:hdr xmlns:wpc="http://schemas.microsoft.com/office/word/2010/wordprocessingCanvas" xmlns:cx="http://schemas.microsoft.com/office/drawing/2014/chartex" xmlns:cx1="http://schemas.microsoft.com/office/drawing/2015/9/8/chartex" xmlns:cx2="http://schemas.microsoft.com/office/drawing/2015/10/21/chartex" xmlns:cx3="http://schemas.microsoft.com/office/drawing/2016/5/9/chartex" xmlns:cx4="http://schemas.microsoft.com/office/drawing/2016/5/10/chartex" xmlns:cx5="http://schemas.microsoft.com/office/drawing/2016/5/11/chartex" xmlns:cx6="http://schemas.microsoft.com/office/drawing/2016/5/12/chartex" xmlns:cx7="http://schemas.microsoft.com/office/drawing/2016/5/13/chartex" xmlns:cx8="http://schemas.microsoft.com/office/drawing/2016/5/14/chartex" xmlns:mc="http://schemas.openxmlformats.org/markup-compatibility/2006" xmlns:aink="http://schemas.microsoft.com/office/drawing/2016/ink" xmlns:am3d="http://schemas.microsoft.com/office/drawing/2017/model3d" xmlns:o="urn:schemas-microsoft-com:office:office" xmlns:r="http://schemas.openxmlformats.org/officeDocument/2006/relationships" xmlns:m="http://schemas.openxmlformats.org/officeDocument/2006/math" xmlns:v="urn:schemas-microsoft-com:vml" xmlns:wp14="http://schemas.microsoft.com/office/word/2010/wordprocessingDrawing" xmlns:wp="http://schemas.openxmlformats.org/drawingml/2006/wordprocessingDrawing" xmlns:w10="urn:schemas-microsoft-com:office:word" xmlns:w="http://schemas.openxmlformats.org/wordprocessingml/2006/main" xmlns:w14="http://schemas.microsoft.com/office/word/2010/wordml" xmlns:w15="http://schemas.microsoft.com/office/word/2012/wordml" xmlns:w16cex="http://schemas.microsoft.com/office/word/2018/wordml/cex" xmlns:w16cid="http://schemas.microsoft.com/office/word/2016/wordml/cid" xmlns:w16="http://schemas.microsoft.com/office/word/2018/wordml" xmlns:w16sdtdh="http://schemas.microsoft.com/office/word/2020/wordml/sdtdatahash" xmlns:w16se="http://schemas.microsoft.com/office/word/2015/wordml/symex" xmlns:wpg="http://schemas.microsoft.com/office/word/2010/wordprocessingGroup" xmlns:wpi="http://schemas.microsoft.com/office/word/2010/wordprocessingInk" xmlns:wne="http://schemas.microsoft.com/office/word/2006/wordml" xmlns:wps="http://schemas.microsoft.com/office/word/2010/wordprocessingShape" mc:Ignorable="w14 w15 w16se w16cid w16 w16cex w16sdtdh wp14">
   <w:tbl>
     <w:tblPr>
       <w:tblW w:w="0" w:type="auto"/>
@@ -6460,7 +6325,7 @@
 </file>
 
 <file path=word/numbering.xml><?xml version="1.0" encoding="utf-8"?>
-<w:numbering xmlns:wpc="http://schemas.microsoft.com/office/word/2010/wordprocessingCanvas" xmlns:cx="http://schemas.microsoft.com/office/drawing/2014/chartex" xmlns:cx1="http://schemas.microsoft.com/office/drawing/2015/9/8/chartex" xmlns:cx2="http://schemas.microsoft.com/office/drawing/2015/10/21/chartex" xmlns:cx3="http://schemas.microsoft.com/office/drawing/2016/5/9/chartex" xmlns:cx4="http://schemas.microsoft.com/office/drawing/2016/5/10/chartex" xmlns:cx5="http://schemas.microsoft.com/office/drawing/2016/5/11/chartex" xmlns:cx6="http://schemas.microsoft.com/office/drawing/2016/5/12/chartex" xmlns:cx7="http://schemas.microsoft.com/office/drawing/2016/5/13/chartex" xmlns:cx8="http://schemas.microsoft.com/office/drawing/2016/5/14/chartex" xmlns:mc="http://schemas.openxmlformats.org/markup-compatibility/2006" xmlns:aink="http://schemas.microsoft.com/office/drawing/2016/ink" xmlns:am3d="http://schemas.microsoft.com/office/drawing/2017/model3d" xmlns:o="urn:schemas-microsoft-com:office:office" xmlns:r="http://schemas.openxmlformats.org/officeDocument/2006/relationships" xmlns:m="http://schemas.openxmlformats.org/officeDocument/2006/math" xmlns:v="urn:schemas-microsoft-com:vml" xmlns:wp14="http://schemas.microsoft.com/office/word/2010/wordprocessingDrawing" xmlns:wp="http://schemas.openxmlformats.org/drawingml/2006/wordprocessingDrawing" xmlns:w10="urn:schemas-microsoft-com:office:word" xmlns:w="http://schemas.openxmlformats.org/wordprocessingml/2006/main" xmlns:w14="http://schemas.microsoft.com/office/word/2010/wordml" xmlns:w15="http://schemas.microsoft.com/office/word/2012/wordml" xmlns:w16cex="http://schemas.microsoft.com/office/word/2018/wordml/cex" xmlns:w16cid="http://schemas.microsoft.com/office/word/2016/wordml/cid" xmlns:w16="http://schemas.microsoft.com/office/word/2018/wordml" xmlns:w16se="http://schemas.microsoft.com/office/word/2015/wordml/symex" xmlns:wpg="http://schemas.microsoft.com/office/word/2010/wordprocessingGroup" xmlns:wpi="http://schemas.microsoft.com/office/word/2010/wordprocessingInk" xmlns:wne="http://schemas.microsoft.com/office/word/2006/wordml" xmlns:wps="http://schemas.microsoft.com/office/word/2010/wordprocessingShape" mc:Ignorable="w14 w15 w16se w16cid w16 w16cex wp14">
+<w:numbering xmlns:wpc="http://schemas.microsoft.com/office/word/2010/wordprocessingCanvas" xmlns:cx="http://schemas.microsoft.com/office/drawing/2014/chartex" xmlns:cx1="http://schemas.microsoft.com/office/drawing/2015/9/8/chartex" xmlns:cx2="http://schemas.microsoft.com/office/drawing/2015/10/21/chartex" xmlns:cx3="http://schemas.microsoft.com/office/drawing/2016/5/9/chartex" xmlns:cx4="http://schemas.microsoft.com/office/drawing/2016/5/10/chartex" xmlns:cx5="http://schemas.microsoft.com/office/drawing/2016/5/11/chartex" xmlns:cx6="http://schemas.microsoft.com/office/drawing/2016/5/12/chartex" xmlns:cx7="http://schemas.microsoft.com/office/drawing/2016/5/13/chartex" xmlns:cx8="http://schemas.microsoft.com/office/drawing/2016/5/14/chartex" xmlns:mc="http://schemas.openxmlformats.org/markup-compatibility/2006" xmlns:aink="http://schemas.microsoft.com/office/drawing/2016/ink" xmlns:am3d="http://schemas.microsoft.com/office/drawing/2017/model3d" xmlns:o="urn:schemas-microsoft-com:office:office" xmlns:r="http://schemas.openxmlformats.org/officeDocument/2006/relationships" xmlns:m="http://schemas.openxmlformats.org/officeDocument/2006/math" xmlns:v="urn:schemas-microsoft-com:vml" xmlns:wp14="http://schemas.microsoft.com/office/word/2010/wordprocessingDrawing" xmlns:wp="http://schemas.openxmlformats.org/drawingml/2006/wordprocessingDrawing" xmlns:w10="urn:schemas-microsoft-com:office:word" xmlns:w="http://schemas.openxmlformats.org/wordprocessingml/2006/main" xmlns:w14="http://schemas.microsoft.com/office/word/2010/wordml" xmlns:w15="http://schemas.microsoft.com/office/word/2012/wordml" xmlns:w16cex="http://schemas.microsoft.com/office/word/2018/wordml/cex" xmlns:w16cid="http://schemas.microsoft.com/office/word/2016/wordml/cid" xmlns:w16="http://schemas.microsoft.com/office/word/2018/wordml" xmlns:w16sdtdh="http://schemas.microsoft.com/office/word/2020/wordml/sdtdatahash" xmlns:w16se="http://schemas.microsoft.com/office/word/2015/wordml/symex" xmlns:wpg="http://schemas.microsoft.com/office/word/2010/wordprocessingGroup" xmlns:wpi="http://schemas.microsoft.com/office/word/2010/wordprocessingInk" xmlns:wne="http://schemas.microsoft.com/office/word/2006/wordml" xmlns:wps="http://schemas.microsoft.com/office/word/2010/wordprocessingShape" mc:Ignorable="w14 w15 w16se w16cid w16 w16cex w16sdtdh wp14">
   <w:abstractNum w:abstractNumId="0" w15:restartNumberingAfterBreak="0">
     <w:nsid w:val="0CC21D89"/>
     <w:multiLevelType w:val="hybridMultilevel"/>
@@ -9134,7 +8999,7 @@
 </file>
 
 <file path=word/styles.xml><?xml version="1.0" encoding="utf-8"?>
-<w:styles xmlns:mc="http://schemas.openxmlformats.org/markup-compatibility/2006" xmlns:r="http://schemas.openxmlformats.org/officeDocument/2006/relationships" xmlns:w="http://schemas.openxmlformats.org/wordprocessingml/2006/main" xmlns:w14="http://schemas.microsoft.com/office/word/2010/wordml" xmlns:w15="http://schemas.microsoft.com/office/word/2012/wordml" xmlns:w16cex="http://schemas.microsoft.com/office/word/2018/wordml/cex" xmlns:w16cid="http://schemas.microsoft.com/office/word/2016/wordml/cid" xmlns:w16="http://schemas.microsoft.com/office/word/2018/wordml" xmlns:w16se="http://schemas.microsoft.com/office/word/2015/wordml/symex" mc:Ignorable="w14 w15 w16se w16cid w16 w16cex">
+<w:styles xmlns:mc="http://schemas.openxmlformats.org/markup-compatibility/2006" xmlns:r="http://schemas.openxmlformats.org/officeDocument/2006/relationships" xmlns:w="http://schemas.openxmlformats.org/wordprocessingml/2006/main" xmlns:w14="http://schemas.microsoft.com/office/word/2010/wordml" xmlns:w15="http://schemas.microsoft.com/office/word/2012/wordml" xmlns:w16cex="http://schemas.microsoft.com/office/word/2018/wordml/cex" xmlns:w16cid="http://schemas.microsoft.com/office/word/2016/wordml/cid" xmlns:w16="http://schemas.microsoft.com/office/word/2018/wordml" xmlns:w16sdtdh="http://schemas.microsoft.com/office/word/2020/wordml/sdtdatahash" xmlns:w16se="http://schemas.microsoft.com/office/word/2015/wordml/symex" mc:Ignorable="w14 w15 w16se w16cid w16 w16cex w16sdtdh">
   <w:docDefaults>
     <w:rPrDefault>
       <w:rPr>
@@ -10256,257 +10121,8 @@
 </a:theme>
 </file>
 
-<file path=customXml/item1.xml><?xml version="1.0" encoding="utf-8"?>
-<ct:contentTypeSchema xmlns:ct="http://schemas.microsoft.com/office/2006/metadata/contentType" xmlns:ma="http://schemas.microsoft.com/office/2006/metadata/properties/metaAttributes" ct:_="" ma:_="" ma:contentTypeName="Document" ma:contentTypeID="0x010100097700E275611F4A9FC31E7119362055" ma:contentTypeVersion="8" ma:contentTypeDescription="Create a new document." ma:contentTypeScope="" ma:versionID="da704676606644f2f57f25cb0976a891">
-  <xsd:schema xmlns:xsd="http://www.w3.org/2001/XMLSchema" xmlns:xs="http://www.w3.org/2001/XMLSchema" xmlns:p="http://schemas.microsoft.com/office/2006/metadata/properties" xmlns:ns1="http://schemas.microsoft.com/sharepoint/v3" xmlns:ns2="af78c8c6-05c1-448c-8c7c-9c3f19ef355c" xmlns:ns3="9aab1037-9f8f-4ca6-a60e-7ccb25d90475" targetNamespace="http://schemas.microsoft.com/office/2006/metadata/properties" ma:root="true" ma:fieldsID="c32a9e68ce2a0e76bf238641a297b46b" ns1:_="" ns2:_="" ns3:_="">
-    <xsd:import namespace="http://schemas.microsoft.com/sharepoint/v3"/>
-    <xsd:import namespace="af78c8c6-05c1-448c-8c7c-9c3f19ef355c"/>
-    <xsd:import namespace="9aab1037-9f8f-4ca6-a60e-7ccb25d90475"/>
-    <xsd:element name="properties">
-      <xsd:complexType>
-        <xsd:sequence>
-          <xsd:element name="documentManagement">
-            <xsd:complexType>
-              <xsd:all>
-                <xsd:element ref="ns2:MediaServiceMetadata" minOccurs="0"/>
-                <xsd:element ref="ns2:MediaServiceFastMetadata" minOccurs="0"/>
-                <xsd:element ref="ns2:MediaServiceAutoKeyPoints" minOccurs="0"/>
-                <xsd:element ref="ns2:MediaServiceKeyPoints" minOccurs="0"/>
-                <xsd:element ref="ns3:SharedWithUsers" minOccurs="0"/>
-                <xsd:element ref="ns3:SharedWithDetails" minOccurs="0"/>
-                <xsd:element ref="ns1:_ip_UnifiedCompliancePolicyProperties" minOccurs="0"/>
-                <xsd:element ref="ns1:_ip_UnifiedCompliancePolicyUIAction" minOccurs="0"/>
-              </xsd:all>
-            </xsd:complexType>
-          </xsd:element>
-        </xsd:sequence>
-      </xsd:complexType>
-    </xsd:element>
-  </xsd:schema>
-  <xsd:schema xmlns:xsd="http://www.w3.org/2001/XMLSchema" xmlns:xs="http://www.w3.org/2001/XMLSchema" xmlns:dms="http://schemas.microsoft.com/office/2006/documentManagement/types" xmlns:pc="http://schemas.microsoft.com/office/infopath/2007/PartnerControls" targetNamespace="http://schemas.microsoft.com/sharepoint/v3" elementFormDefault="qualified">
-    <xsd:import namespace="http://schemas.microsoft.com/office/2006/documentManagement/types"/>
-    <xsd:import namespace="http://schemas.microsoft.com/office/infopath/2007/PartnerControls"/>
-    <xsd:element name="_ip_UnifiedCompliancePolicyProperties" ma:index="14" nillable="true" ma:displayName="Unified Compliance Policy Properties" ma:hidden="true" ma:internalName="_ip_UnifiedCompliancePolicyProperties">
-      <xsd:simpleType>
-        <xsd:restriction base="dms:Note"/>
-      </xsd:simpleType>
-    </xsd:element>
-    <xsd:element name="_ip_UnifiedCompliancePolicyUIAction" ma:index="15" nillable="true" ma:displayName="Unified Compliance Policy UI Action" ma:hidden="true" ma:internalName="_ip_UnifiedCompliancePolicyUIAction">
-      <xsd:simpleType>
-        <xsd:restriction base="dms:Text"/>
-      </xsd:simpleType>
-    </xsd:element>
-  </xsd:schema>
-  <xsd:schema xmlns:xsd="http://www.w3.org/2001/XMLSchema" xmlns:xs="http://www.w3.org/2001/XMLSchema" xmlns:dms="http://schemas.microsoft.com/office/2006/documentManagement/types" xmlns:pc="http://schemas.microsoft.com/office/infopath/2007/PartnerControls" targetNamespace="af78c8c6-05c1-448c-8c7c-9c3f19ef355c" elementFormDefault="qualified">
-    <xsd:import namespace="http://schemas.microsoft.com/office/2006/documentManagement/types"/>
-    <xsd:import namespace="http://schemas.microsoft.com/office/infopath/2007/PartnerControls"/>
-    <xsd:element name="MediaServiceMetadata" ma:index="8" nillable="true" ma:displayName="MediaServiceMetadata" ma:hidden="true" ma:internalName="MediaServiceMetadata" ma:readOnly="true">
-      <xsd:simpleType>
-        <xsd:restriction base="dms:Note"/>
-      </xsd:simpleType>
-    </xsd:element>
-    <xsd:element name="MediaServiceFastMetadata" ma:index="9" nillable="true" ma:displayName="MediaServiceFastMetadata" ma:hidden="true" ma:internalName="MediaServiceFastMetadata" ma:readOnly="true">
-      <xsd:simpleType>
-        <xsd:restriction base="dms:Note"/>
-      </xsd:simpleType>
-    </xsd:element>
-    <xsd:element name="MediaServiceAutoKeyPoints" ma:index="10" nillable="true" ma:displayName="MediaServiceAutoKeyPoints" ma:hidden="true" ma:internalName="MediaServiceAutoKeyPoints" ma:readOnly="true">
-      <xsd:simpleType>
-        <xsd:restriction base="dms:Note"/>
-      </xsd:simpleType>
-    </xsd:element>
-    <xsd:element name="MediaServiceKeyPoints" ma:index="11" nillable="true" ma:displayName="KeyPoints" ma:internalName="MediaServiceKeyPoints" ma:readOnly="true">
-      <xsd:simpleType>
-        <xsd:restriction base="dms:Note">
-          <xsd:maxLength value="255"/>
-        </xsd:restriction>
-      </xsd:simpleType>
-    </xsd:element>
-  </xsd:schema>
-  <xsd:schema xmlns:xsd="http://www.w3.org/2001/XMLSchema" xmlns:xs="http://www.w3.org/2001/XMLSchema" xmlns:dms="http://schemas.microsoft.com/office/2006/documentManagement/types" xmlns:pc="http://schemas.microsoft.com/office/infopath/2007/PartnerControls" targetNamespace="9aab1037-9f8f-4ca6-a60e-7ccb25d90475" elementFormDefault="qualified">
-    <xsd:import namespace="http://schemas.microsoft.com/office/2006/documentManagement/types"/>
-    <xsd:import namespace="http://schemas.microsoft.com/office/infopath/2007/PartnerControls"/>
-    <xsd:element name="SharedWithUsers" ma:index="12" nillable="true" ma:displayName="Shared With" ma:internalName="SharedWithUsers" ma:readOnly="true">
-      <xsd:complexType>
-        <xsd:complexContent>
-          <xsd:extension base="dms:UserMulti">
-            <xsd:sequence>
-              <xsd:element name="UserInfo" minOccurs="0" maxOccurs="unbounded">
-                <xsd:complexType>
-                  <xsd:sequence>
-                    <xsd:element name="DisplayName" type="xsd:string" minOccurs="0"/>
-                    <xsd:element name="AccountId" type="dms:UserId" minOccurs="0" nillable="true"/>
-                    <xsd:element name="AccountType" type="xsd:string" minOccurs="0"/>
-                  </xsd:sequence>
-                </xsd:complexType>
-              </xsd:element>
-            </xsd:sequence>
-          </xsd:extension>
-        </xsd:complexContent>
-      </xsd:complexType>
-    </xsd:element>
-    <xsd:element name="SharedWithDetails" ma:index="13" nillable="true" ma:displayName="Shared With Details" ma:internalName="SharedWithDetails" ma:readOnly="true">
-      <xsd:simpleType>
-        <xsd:restriction base="dms:Note">
-          <xsd:maxLength value="255"/>
-        </xsd:restriction>
-      </xsd:simpleType>
-    </xsd:element>
-  </xsd:schema>
-  <xsd:schema xmlns="http://schemas.openxmlformats.org/package/2006/metadata/core-properties" xmlns:xsd="http://www.w3.org/2001/XMLSchema" xmlns:xsi="http://www.w3.org/2001/XMLSchema-instance" xmlns:dc="http://purl.org/dc/elements/1.1/" xmlns:dcterms="http://purl.org/dc/terms/" xmlns:odoc="http://schemas.microsoft.com/internal/obd" targetNamespace="http://schemas.openxmlformats.org/package/2006/metadata/core-properties" elementFormDefault="qualified" attributeFormDefault="unqualified" blockDefault="#all">
-    <xsd:import namespace="http://purl.org/dc/elements/1.1/" schemaLocation="http://dublincore.org/schemas/xmls/qdc/2003/04/02/dc.xsd"/>
-    <xsd:import namespace="http://purl.org/dc/terms/" schemaLocation="http://dublincore.org/schemas/xmls/qdc/2003/04/02/dcterms.xsd"/>
-    <xsd:element name="coreProperties" type="CT_coreProperties"/>
-    <xsd:complexType name="CT_coreProperties">
-      <xsd:all>
-        <xsd:element ref="dc:creator" minOccurs="0" maxOccurs="1"/>
-        <xsd:element ref="dcterms:created" minOccurs="0" maxOccurs="1"/>
-        <xsd:element ref="dc:identifier" minOccurs="0" maxOccurs="1"/>
-        <xsd:element name="contentType" minOccurs="0" maxOccurs="1" type="xsd:string" ma:index="0" ma:displayName="Content Type"/>
-        <xsd:element ref="dc:title" minOccurs="0" maxOccurs="1" ma:index="4" ma:displayName="Title"/>
-        <xsd:element ref="dc:subject" minOccurs="0" maxOccurs="1"/>
-        <xsd:element ref="dc:description" minOccurs="0" maxOccurs="1"/>
-        <xsd:element name="keywords" minOccurs="0" maxOccurs="1" type="xsd:string"/>
-        <xsd:element ref="dc:language" minOccurs="0" maxOccurs="1"/>
-        <xsd:element name="category" minOccurs="0" maxOccurs="1" type="xsd:string"/>
-        <xsd:element name="version" minOccurs="0" maxOccurs="1" type="xsd:string"/>
-        <xsd:element name="revision" minOccurs="0" maxOccurs="1" type="xsd:string">
-          <xsd:annotation>
-            <xsd:documentation>
-                        This value indicates the number of saves or revisions. The application is responsible for updating this value after each revision.
-                    </xsd:documentation>
-          </xsd:annotation>
-        </xsd:element>
-        <xsd:element name="lastModifiedBy" minOccurs="0" maxOccurs="1" type="xsd:string"/>
-        <xsd:element ref="dcterms:modified" minOccurs="0" maxOccurs="1"/>
-        <xsd:element name="contentStatus" minOccurs="0" maxOccurs="1" type="xsd:string"/>
-      </xsd:all>
-    </xsd:complexType>
-  </xsd:schema>
-  <xs:schema xmlns:pc="http://schemas.microsoft.com/office/infopath/2007/PartnerControls" xmlns:xs="http://www.w3.org/2001/XMLSchema" targetNamespace="http://schemas.microsoft.com/office/infopath/2007/PartnerControls" elementFormDefault="qualified" attributeFormDefault="unqualified">
-    <xs:element name="Person">
-      <xs:complexType>
-        <xs:sequence>
-          <xs:element ref="pc:DisplayName" minOccurs="0"/>
-          <xs:element ref="pc:AccountId" minOccurs="0"/>
-          <xs:element ref="pc:AccountType" minOccurs="0"/>
-        </xs:sequence>
-      </xs:complexType>
-    </xs:element>
-    <xs:element name="DisplayName" type="xs:string"/>
-    <xs:element name="AccountId" type="xs:string"/>
-    <xs:element name="AccountType" type="xs:string"/>
-    <xs:element name="BDCAssociatedEntity">
-      <xs:complexType>
-        <xs:sequence>
-          <xs:element ref="pc:BDCEntity" minOccurs="0" maxOccurs="unbounded"/>
-        </xs:sequence>
-        <xs:attribute ref="pc:EntityNamespace"/>
-        <xs:attribute ref="pc:EntityName"/>
-        <xs:attribute ref="pc:SystemInstanceName"/>
-        <xs:attribute ref="pc:AssociationName"/>
-      </xs:complexType>
-    </xs:element>
-    <xs:attribute name="EntityNamespace" type="xs:string"/>
-    <xs:attribute name="EntityName" type="xs:string"/>
-    <xs:attribute name="SystemInstanceName" type="xs:string"/>
-    <xs:attribute name="AssociationName" type="xs:string"/>
-    <xs:element name="BDCEntity">
-      <xs:complexType>
-        <xs:sequence>
-          <xs:element ref="pc:EntityDisplayName" minOccurs="0"/>
-          <xs:element ref="pc:EntityInstanceReference" minOccurs="0"/>
-          <xs:element ref="pc:EntityId1" minOccurs="0"/>
-          <xs:element ref="pc:EntityId2" minOccurs="0"/>
-          <xs:element ref="pc:EntityId3" minOccurs="0"/>
-          <xs:element ref="pc:EntityId4" minOccurs="0"/>
-          <xs:element ref="pc:EntityId5" minOccurs="0"/>
-        </xs:sequence>
-      </xs:complexType>
-    </xs:element>
-    <xs:element name="EntityDisplayName" type="xs:string"/>
-    <xs:element name="EntityInstanceReference" type="xs:string"/>
-    <xs:element name="EntityId1" type="xs:string"/>
-    <xs:element name="EntityId2" type="xs:string"/>
-    <xs:element name="EntityId3" type="xs:string"/>
-    <xs:element name="EntityId4" type="xs:string"/>
-    <xs:element name="EntityId5" type="xs:string"/>
-    <xs:element name="Terms">
-      <xs:complexType>
-        <xs:sequence>
-          <xs:element ref="pc:TermInfo" minOccurs="0" maxOccurs="unbounded"/>
-        </xs:sequence>
-      </xs:complexType>
-    </xs:element>
-    <xs:element name="TermInfo">
-      <xs:complexType>
-        <xs:sequence>
-          <xs:element ref="pc:TermName" minOccurs="0"/>
-          <xs:element ref="pc:TermId" minOccurs="0"/>
-        </xs:sequence>
-      </xs:complexType>
-    </xs:element>
-    <xs:element name="TermName" type="xs:string"/>
-    <xs:element name="TermId" type="xs:string"/>
-  </xs:schema>
-</ct:contentTypeSchema>
-</file>
-
-<file path=customXml/item2.xml><?xml version="1.0" encoding="utf-8"?>
-<b:Sources xmlns:b="http://schemas.openxmlformats.org/officeDocument/2006/bibliography" xmlns="http://schemas.openxmlformats.org/officeDocument/2006/bibliography" SelectedStyle="\APASixthEditionOfficeOnline.xsl" StyleName="APA" Version="6"/>
-</file>
-
-<file path=customXml/item3.xml><?xml version="1.0" encoding="utf-8"?>
-<p:properties xmlns:p="http://schemas.microsoft.com/office/2006/metadata/properties" xmlns:xsi="http://www.w3.org/2001/XMLSchema-instance" xmlns:pc="http://schemas.microsoft.com/office/infopath/2007/PartnerControls">
-  <documentManagement>
-    <_ip_UnifiedCompliancePolicyUIAction xmlns="http://schemas.microsoft.com/sharepoint/v3" xsi:nil="true"/>
-    <_ip_UnifiedCompliancePolicyProperties xmlns="http://schemas.microsoft.com/sharepoint/v3" xsi:nil="true"/>
-  </documentManagement>
-</p:properties>
-</file>
-
-<file path=customXml/item4.xml><?xml version="1.0" encoding="utf-8"?>
-<?mso-contentType ?>
-<FormTemplates xmlns="http://schemas.microsoft.com/sharepoint/v3/contenttype/forms">
-  <Display>DocumentLibraryForm</Display>
-  <Edit>DocumentLibraryForm</Edit>
-  <New>DocumentLibraryForm</New>
-</FormTemplates>
-</file>
-
-<file path=customXml/itemProps1.xml><?xml version="1.0" encoding="utf-8"?>
-<ds:datastoreItem xmlns:ds="http://schemas.openxmlformats.org/officeDocument/2006/customXml" ds:itemID="{A4B70BB5-F829-4198-8763-E72E7C33E83C}"/>
-</file>
-
-<file path=customXml/itemProps2.xml><?xml version="1.0" encoding="utf-8"?>
-<ds:datastoreItem xmlns:ds="http://schemas.openxmlformats.org/officeDocument/2006/customXml" ds:itemID="{00E30456-25FD-46EC-97F0-B7DBBB219AEE}">
-  <ds:schemaRefs>
-    <ds:schemaRef ds:uri="http://schemas.openxmlformats.org/officeDocument/2006/bibliography"/>
-  </ds:schemaRefs>
-</ds:datastoreItem>
-</file>
-
-<file path=customXml/itemProps3.xml><?xml version="1.0" encoding="utf-8"?>
-<ds:datastoreItem xmlns:ds="http://schemas.openxmlformats.org/officeDocument/2006/customXml" ds:itemID="{FCC0025B-171C-454D-8E46-88270AE84F94}">
-  <ds:schemaRefs>
-    <ds:schemaRef ds:uri="http://www.w3.org/XML/1998/namespace"/>
-    <ds:schemaRef ds:uri="http://schemas.microsoft.com/office/2006/documentManagement/types"/>
-    <ds:schemaRef ds:uri="1a5c6d65-8b01-47ce-93ba-baac232f4256"/>
-    <ds:schemaRef ds:uri="http://purl.org/dc/elements/1.1/"/>
-    <ds:schemaRef ds:uri="http://schemas.microsoft.com/office/2006/metadata/properties"/>
-    <ds:schemaRef ds:uri="http://purl.org/dc/terms/"/>
-    <ds:schemaRef ds:uri="http://purl.org/dc/dcmitype/"/>
-    <ds:schemaRef ds:uri="http://schemas.microsoft.com/office/infopath/2007/PartnerControls"/>
-    <ds:schemaRef ds:uri="http://schemas.openxmlformats.org/package/2006/metadata/core-properties"/>
-    <ds:schemaRef ds:uri="08be07a4-b859-47b1-a88a-552a397ae590"/>
-  </ds:schemaRefs>
-</ds:datastoreItem>
-</file>
-
-<file path=customXml/itemProps4.xml><?xml version="1.0" encoding="utf-8"?>
-<ds:datastoreItem xmlns:ds="http://schemas.openxmlformats.org/officeDocument/2006/customXml" ds:itemID="{71B651AD-884F-4C7B-8CE7-8668E98973C4}">
-  <ds:schemaRefs>
-    <ds:schemaRef ds:uri="http://schemas.microsoft.com/sharepoint/v3/contenttype/forms"/>
-  </ds:schemaRefs>
-</ds:datastoreItem>
+<file path=docMetadata/LabelInfo.xml><?xml version="1.0" encoding="utf-8"?>
+<clbl:labelList xmlns:clbl="http://schemas.microsoft.com/office/2020/mipLabelMetadata">
+  <clbl:label id="{72f988bf-86f1-41af-91ab-2d7cd011db47}" enabled="0" method="" siteId="{72f988bf-86f1-41af-91ab-2d7cd011db47}" removed="1"/>
+</clbl:labelList>
 </file>
</xml_diff>